<commit_message>
fixed zadani hopping for last edit
</commit_message>
<xml_diff>
--- a/Projekt_V_IKZ_SimonKochanek.docx
+++ b/Projekt_V_IKZ_SimonKochanek.docx
@@ -414,14 +414,124 @@
         </w:rPr>
         <w:tab/>
       </w:r>
+      <w:proofErr w:type="spellStart"/>
       <w:r>
         <w:rPr>
           <w:b/>
           <w:bCs/>
           <w:w w:val="105"/>
         </w:rPr>
-        <w:t>Analysis and implementation of firewall and NDR system to optimize computer network security</w:t>
-      </w:r>
+        <w:t>Analysis</w:t>
+      </w:r>
+      <w:proofErr w:type="spellEnd"/>
+      <w:r>
+        <w:rPr>
+          <w:b/>
+          <w:bCs/>
+          <w:w w:val="105"/>
+        </w:rPr>
+        <w:t xml:space="preserve"> and </w:t>
+      </w:r>
+      <w:proofErr w:type="spellStart"/>
+      <w:r>
+        <w:rPr>
+          <w:b/>
+          <w:bCs/>
+          <w:w w:val="105"/>
+        </w:rPr>
+        <w:t>implementation</w:t>
+      </w:r>
+      <w:proofErr w:type="spellEnd"/>
+      <w:r>
+        <w:rPr>
+          <w:b/>
+          <w:bCs/>
+          <w:w w:val="105"/>
+        </w:rPr>
+        <w:t xml:space="preserve"> </w:t>
+      </w:r>
+      <w:proofErr w:type="spellStart"/>
+      <w:r>
+        <w:rPr>
+          <w:b/>
+          <w:bCs/>
+          <w:w w:val="105"/>
+        </w:rPr>
+        <w:t>of</w:t>
+      </w:r>
+      <w:proofErr w:type="spellEnd"/>
+      <w:r>
+        <w:rPr>
+          <w:b/>
+          <w:bCs/>
+          <w:w w:val="105"/>
+        </w:rPr>
+        <w:t xml:space="preserve"> firewall and NDR </w:t>
+      </w:r>
+      <w:proofErr w:type="spellStart"/>
+      <w:r>
+        <w:rPr>
+          <w:b/>
+          <w:bCs/>
+          <w:w w:val="105"/>
+        </w:rPr>
+        <w:t>system</w:t>
+      </w:r>
+      <w:proofErr w:type="spellEnd"/>
+      <w:r>
+        <w:rPr>
+          <w:b/>
+          <w:bCs/>
+          <w:w w:val="105"/>
+        </w:rPr>
+        <w:t xml:space="preserve"> to </w:t>
+      </w:r>
+      <w:proofErr w:type="spellStart"/>
+      <w:r>
+        <w:rPr>
+          <w:b/>
+          <w:bCs/>
+          <w:w w:val="105"/>
+        </w:rPr>
+        <w:t>optimize</w:t>
+      </w:r>
+      <w:proofErr w:type="spellEnd"/>
+      <w:r>
+        <w:rPr>
+          <w:b/>
+          <w:bCs/>
+          <w:w w:val="105"/>
+        </w:rPr>
+        <w:t xml:space="preserve"> </w:t>
+      </w:r>
+      <w:proofErr w:type="spellStart"/>
+      <w:r>
+        <w:rPr>
+          <w:b/>
+          <w:bCs/>
+          <w:w w:val="105"/>
+        </w:rPr>
+        <w:t>computer</w:t>
+      </w:r>
+      <w:proofErr w:type="spellEnd"/>
+      <w:r>
+        <w:rPr>
+          <w:b/>
+          <w:bCs/>
+          <w:w w:val="105"/>
+        </w:rPr>
+        <w:t xml:space="preserve"> network </w:t>
+      </w:r>
+      <w:proofErr w:type="spellStart"/>
+      <w:r>
+        <w:rPr>
+          <w:b/>
+          <w:bCs/>
+          <w:w w:val="105"/>
+        </w:rPr>
+        <w:t>security</w:t>
+      </w:r>
+      <w:proofErr w:type="spellEnd"/>
     </w:p>
     <w:p>
       <w:pPr>
@@ -463,7 +573,623 @@
         <w:rPr>
           <w:rFonts w:ascii="Arial" w:hAnsi="Arial" w:cs="Arial"/>
         </w:rPr>
-        <w:t>Student zkoumá současné metody a nástroje pro zabezpečení počítačových sítí s hlavním zaměřením na firewall a systémy Network Detection and Response (NDR). Cílem je analyzovat open source řešení a demo verze od vybraných komerčních dodavatelů, porovnat je z hlediska jejich efektivity, výkonu a kompatibility. Na základě zjištěných výsledků student navrhne optimální řešení pro vybudování efektivního a bezpečného firewallu a systému NDR. Výsledkem bude konkrétní doporučení pro implementaci těchto řešení v praxi.</w:t>
+        <w:t xml:space="preserve">Student </w:t>
+      </w:r>
+      <w:proofErr w:type="spellStart"/>
+      <w:r>
+        <w:rPr>
+          <w:rFonts w:ascii="Arial" w:hAnsi="Arial" w:cs="Arial"/>
+        </w:rPr>
+        <w:t>zkoumá</w:t>
+      </w:r>
+      <w:proofErr w:type="spellEnd"/>
+      <w:r>
+        <w:rPr>
+          <w:rFonts w:ascii="Arial" w:hAnsi="Arial" w:cs="Arial"/>
+        </w:rPr>
+        <w:t xml:space="preserve"> </w:t>
+      </w:r>
+      <w:proofErr w:type="spellStart"/>
+      <w:r>
+        <w:rPr>
+          <w:rFonts w:ascii="Arial" w:hAnsi="Arial" w:cs="Arial"/>
+        </w:rPr>
+        <w:t>současné</w:t>
+      </w:r>
+      <w:proofErr w:type="spellEnd"/>
+      <w:r>
+        <w:rPr>
+          <w:rFonts w:ascii="Arial" w:hAnsi="Arial" w:cs="Arial"/>
+        </w:rPr>
+        <w:t xml:space="preserve"> </w:t>
+      </w:r>
+      <w:proofErr w:type="spellStart"/>
+      <w:r>
+        <w:rPr>
+          <w:rFonts w:ascii="Arial" w:hAnsi="Arial" w:cs="Arial"/>
+        </w:rPr>
+        <w:t>metody</w:t>
+      </w:r>
+      <w:proofErr w:type="spellEnd"/>
+      <w:r>
+        <w:rPr>
+          <w:rFonts w:ascii="Arial" w:hAnsi="Arial" w:cs="Arial"/>
+        </w:rPr>
+        <w:t xml:space="preserve"> a </w:t>
+      </w:r>
+      <w:proofErr w:type="spellStart"/>
+      <w:r>
+        <w:rPr>
+          <w:rFonts w:ascii="Arial" w:hAnsi="Arial" w:cs="Arial"/>
+        </w:rPr>
+        <w:t>nástroje</w:t>
+      </w:r>
+      <w:proofErr w:type="spellEnd"/>
+      <w:r>
+        <w:rPr>
+          <w:rFonts w:ascii="Arial" w:hAnsi="Arial" w:cs="Arial"/>
+        </w:rPr>
+        <w:t xml:space="preserve"> pro </w:t>
+      </w:r>
+      <w:proofErr w:type="spellStart"/>
+      <w:r>
+        <w:rPr>
+          <w:rFonts w:ascii="Arial" w:hAnsi="Arial" w:cs="Arial"/>
+        </w:rPr>
+        <w:t>zabezpečení</w:t>
+      </w:r>
+      <w:proofErr w:type="spellEnd"/>
+      <w:r>
+        <w:rPr>
+          <w:rFonts w:ascii="Arial" w:hAnsi="Arial" w:cs="Arial"/>
+        </w:rPr>
+        <w:t xml:space="preserve"> </w:t>
+      </w:r>
+      <w:proofErr w:type="spellStart"/>
+      <w:r>
+        <w:rPr>
+          <w:rFonts w:ascii="Arial" w:hAnsi="Arial" w:cs="Arial"/>
+        </w:rPr>
+        <w:t>počítačových</w:t>
+      </w:r>
+      <w:proofErr w:type="spellEnd"/>
+      <w:r>
+        <w:rPr>
+          <w:rFonts w:ascii="Arial" w:hAnsi="Arial" w:cs="Arial"/>
+        </w:rPr>
+        <w:t xml:space="preserve"> </w:t>
+      </w:r>
+      <w:proofErr w:type="spellStart"/>
+      <w:r>
+        <w:rPr>
+          <w:rFonts w:ascii="Arial" w:hAnsi="Arial" w:cs="Arial"/>
+        </w:rPr>
+        <w:t>sítí</w:t>
+      </w:r>
+      <w:proofErr w:type="spellEnd"/>
+      <w:r>
+        <w:rPr>
+          <w:rFonts w:ascii="Arial" w:hAnsi="Arial" w:cs="Arial"/>
+        </w:rPr>
+        <w:t xml:space="preserve"> s </w:t>
+      </w:r>
+      <w:proofErr w:type="spellStart"/>
+      <w:r>
+        <w:rPr>
+          <w:rFonts w:ascii="Arial" w:hAnsi="Arial" w:cs="Arial"/>
+        </w:rPr>
+        <w:t>hlavním</w:t>
+      </w:r>
+      <w:proofErr w:type="spellEnd"/>
+      <w:r>
+        <w:rPr>
+          <w:rFonts w:ascii="Arial" w:hAnsi="Arial" w:cs="Arial"/>
+        </w:rPr>
+        <w:t xml:space="preserve"> </w:t>
+      </w:r>
+      <w:proofErr w:type="spellStart"/>
+      <w:r>
+        <w:rPr>
+          <w:rFonts w:ascii="Arial" w:hAnsi="Arial" w:cs="Arial"/>
+        </w:rPr>
+        <w:t>zaměřením</w:t>
+      </w:r>
+      <w:proofErr w:type="spellEnd"/>
+      <w:r>
+        <w:rPr>
+          <w:rFonts w:ascii="Arial" w:hAnsi="Arial" w:cs="Arial"/>
+        </w:rPr>
+        <w:t xml:space="preserve"> </w:t>
+      </w:r>
+      <w:proofErr w:type="spellStart"/>
+      <w:r>
+        <w:rPr>
+          <w:rFonts w:ascii="Arial" w:hAnsi="Arial" w:cs="Arial"/>
+        </w:rPr>
+        <w:t>na</w:t>
+      </w:r>
+      <w:proofErr w:type="spellEnd"/>
+      <w:r>
+        <w:rPr>
+          <w:rFonts w:ascii="Arial" w:hAnsi="Arial" w:cs="Arial"/>
+        </w:rPr>
+        <w:t xml:space="preserve"> firewall a </w:t>
+      </w:r>
+      <w:proofErr w:type="spellStart"/>
+      <w:r>
+        <w:rPr>
+          <w:rFonts w:ascii="Arial" w:hAnsi="Arial" w:cs="Arial"/>
+        </w:rPr>
+        <w:t>systémy</w:t>
+      </w:r>
+      <w:proofErr w:type="spellEnd"/>
+      <w:r>
+        <w:rPr>
+          <w:rFonts w:ascii="Arial" w:hAnsi="Arial" w:cs="Arial"/>
+        </w:rPr>
+        <w:t xml:space="preserve"> Network Detection and Response (NDR). </w:t>
+      </w:r>
+      <w:proofErr w:type="spellStart"/>
+      <w:r>
+        <w:rPr>
+          <w:rFonts w:ascii="Arial" w:hAnsi="Arial" w:cs="Arial"/>
+        </w:rPr>
+        <w:t>Cílem</w:t>
+      </w:r>
+      <w:proofErr w:type="spellEnd"/>
+      <w:r>
+        <w:rPr>
+          <w:rFonts w:ascii="Arial" w:hAnsi="Arial" w:cs="Arial"/>
+        </w:rPr>
+        <w:t xml:space="preserve"> je </w:t>
+      </w:r>
+      <w:proofErr w:type="spellStart"/>
+      <w:r>
+        <w:rPr>
+          <w:rFonts w:ascii="Arial" w:hAnsi="Arial" w:cs="Arial"/>
+        </w:rPr>
+        <w:t>analyzovat</w:t>
+      </w:r>
+      <w:proofErr w:type="spellEnd"/>
+      <w:r>
+        <w:rPr>
+          <w:rFonts w:ascii="Arial" w:hAnsi="Arial" w:cs="Arial"/>
+        </w:rPr>
+        <w:t xml:space="preserve"> open source </w:t>
+      </w:r>
+      <w:proofErr w:type="spellStart"/>
+      <w:r>
+        <w:rPr>
+          <w:rFonts w:ascii="Arial" w:hAnsi="Arial" w:cs="Arial"/>
+        </w:rPr>
+        <w:t>řešení</w:t>
+      </w:r>
+      <w:proofErr w:type="spellEnd"/>
+      <w:r>
+        <w:rPr>
+          <w:rFonts w:ascii="Arial" w:hAnsi="Arial" w:cs="Arial"/>
+        </w:rPr>
+        <w:t xml:space="preserve"> a demo </w:t>
+      </w:r>
+      <w:proofErr w:type="spellStart"/>
+      <w:r>
+        <w:rPr>
+          <w:rFonts w:ascii="Arial" w:hAnsi="Arial" w:cs="Arial"/>
+        </w:rPr>
+        <w:t>verze</w:t>
+      </w:r>
+      <w:proofErr w:type="spellEnd"/>
+      <w:r>
+        <w:rPr>
+          <w:rFonts w:ascii="Arial" w:hAnsi="Arial" w:cs="Arial"/>
+        </w:rPr>
+        <w:t xml:space="preserve"> </w:t>
+      </w:r>
+      <w:proofErr w:type="spellStart"/>
+      <w:r>
+        <w:rPr>
+          <w:rFonts w:ascii="Arial" w:hAnsi="Arial" w:cs="Arial"/>
+        </w:rPr>
+        <w:t>od</w:t>
+      </w:r>
+      <w:proofErr w:type="spellEnd"/>
+      <w:r>
+        <w:rPr>
+          <w:rFonts w:ascii="Arial" w:hAnsi="Arial" w:cs="Arial"/>
+        </w:rPr>
+        <w:t xml:space="preserve"> </w:t>
+      </w:r>
+      <w:proofErr w:type="spellStart"/>
+      <w:r>
+        <w:rPr>
+          <w:rFonts w:ascii="Arial" w:hAnsi="Arial" w:cs="Arial"/>
+        </w:rPr>
+        <w:t>vybraných</w:t>
+      </w:r>
+      <w:proofErr w:type="spellEnd"/>
+      <w:r>
+        <w:rPr>
+          <w:rFonts w:ascii="Arial" w:hAnsi="Arial" w:cs="Arial"/>
+        </w:rPr>
+        <w:t xml:space="preserve"> </w:t>
+      </w:r>
+      <w:proofErr w:type="spellStart"/>
+      <w:r>
+        <w:rPr>
+          <w:rFonts w:ascii="Arial" w:hAnsi="Arial" w:cs="Arial"/>
+        </w:rPr>
+        <w:t>komerčních</w:t>
+      </w:r>
+      <w:proofErr w:type="spellEnd"/>
+      <w:r>
+        <w:rPr>
+          <w:rFonts w:ascii="Arial" w:hAnsi="Arial" w:cs="Arial"/>
+        </w:rPr>
+        <w:t xml:space="preserve"> </w:t>
+      </w:r>
+      <w:proofErr w:type="spellStart"/>
+      <w:r>
+        <w:rPr>
+          <w:rFonts w:ascii="Arial" w:hAnsi="Arial" w:cs="Arial"/>
+        </w:rPr>
+        <w:t>dodavatelů</w:t>
+      </w:r>
+      <w:proofErr w:type="spellEnd"/>
+      <w:r>
+        <w:rPr>
+          <w:rFonts w:ascii="Arial" w:hAnsi="Arial" w:cs="Arial"/>
+        </w:rPr>
+        <w:t xml:space="preserve">, </w:t>
+      </w:r>
+      <w:proofErr w:type="spellStart"/>
+      <w:r>
+        <w:rPr>
+          <w:rFonts w:ascii="Arial" w:hAnsi="Arial" w:cs="Arial"/>
+        </w:rPr>
+        <w:t>porovnat</w:t>
+      </w:r>
+      <w:proofErr w:type="spellEnd"/>
+      <w:r>
+        <w:rPr>
+          <w:rFonts w:ascii="Arial" w:hAnsi="Arial" w:cs="Arial"/>
+        </w:rPr>
+        <w:t xml:space="preserve"> je z </w:t>
+      </w:r>
+      <w:proofErr w:type="spellStart"/>
+      <w:r>
+        <w:rPr>
+          <w:rFonts w:ascii="Arial" w:hAnsi="Arial" w:cs="Arial"/>
+        </w:rPr>
+        <w:t>hlediska</w:t>
+      </w:r>
+      <w:proofErr w:type="spellEnd"/>
+      <w:r>
+        <w:rPr>
+          <w:rFonts w:ascii="Arial" w:hAnsi="Arial" w:cs="Arial"/>
+        </w:rPr>
+        <w:t xml:space="preserve"> </w:t>
+      </w:r>
+      <w:proofErr w:type="spellStart"/>
+      <w:r>
+        <w:rPr>
+          <w:rFonts w:ascii="Arial" w:hAnsi="Arial" w:cs="Arial"/>
+        </w:rPr>
+        <w:t>jejich</w:t>
+      </w:r>
+      <w:proofErr w:type="spellEnd"/>
+      <w:r>
+        <w:rPr>
+          <w:rFonts w:ascii="Arial" w:hAnsi="Arial" w:cs="Arial"/>
+        </w:rPr>
+        <w:t xml:space="preserve"> </w:t>
+      </w:r>
+      <w:proofErr w:type="spellStart"/>
+      <w:r>
+        <w:rPr>
+          <w:rFonts w:ascii="Arial" w:hAnsi="Arial" w:cs="Arial"/>
+        </w:rPr>
+        <w:t>efektivity</w:t>
+      </w:r>
+      <w:proofErr w:type="spellEnd"/>
+      <w:r>
+        <w:rPr>
+          <w:rFonts w:ascii="Arial" w:hAnsi="Arial" w:cs="Arial"/>
+        </w:rPr>
+        <w:t xml:space="preserve">, </w:t>
+      </w:r>
+      <w:proofErr w:type="spellStart"/>
+      <w:r>
+        <w:rPr>
+          <w:rFonts w:ascii="Arial" w:hAnsi="Arial" w:cs="Arial"/>
+        </w:rPr>
+        <w:t>výkonu</w:t>
+      </w:r>
+      <w:proofErr w:type="spellEnd"/>
+      <w:r>
+        <w:rPr>
+          <w:rFonts w:ascii="Arial" w:hAnsi="Arial" w:cs="Arial"/>
+        </w:rPr>
+        <w:t xml:space="preserve"> a </w:t>
+      </w:r>
+      <w:proofErr w:type="spellStart"/>
+      <w:r>
+        <w:rPr>
+          <w:rFonts w:ascii="Arial" w:hAnsi="Arial" w:cs="Arial"/>
+        </w:rPr>
+        <w:t>kompatibility</w:t>
+      </w:r>
+      <w:proofErr w:type="spellEnd"/>
+      <w:r>
+        <w:rPr>
+          <w:rFonts w:ascii="Arial" w:hAnsi="Arial" w:cs="Arial"/>
+        </w:rPr>
+        <w:t xml:space="preserve">. Na </w:t>
+      </w:r>
+      <w:proofErr w:type="spellStart"/>
+      <w:r>
+        <w:rPr>
+          <w:rFonts w:ascii="Arial" w:hAnsi="Arial" w:cs="Arial"/>
+        </w:rPr>
+        <w:t>základě</w:t>
+      </w:r>
+      <w:proofErr w:type="spellEnd"/>
+      <w:r>
+        <w:rPr>
+          <w:rFonts w:ascii="Arial" w:hAnsi="Arial" w:cs="Arial"/>
+        </w:rPr>
+        <w:t xml:space="preserve"> </w:t>
+      </w:r>
+      <w:proofErr w:type="spellStart"/>
+      <w:r>
+        <w:rPr>
+          <w:rFonts w:ascii="Arial" w:hAnsi="Arial" w:cs="Arial"/>
+        </w:rPr>
+        <w:t>zjištěných</w:t>
+      </w:r>
+      <w:proofErr w:type="spellEnd"/>
+      <w:r>
+        <w:rPr>
+          <w:rFonts w:ascii="Arial" w:hAnsi="Arial" w:cs="Arial"/>
+        </w:rPr>
+        <w:t xml:space="preserve"> </w:t>
+      </w:r>
+      <w:proofErr w:type="spellStart"/>
+      <w:r>
+        <w:rPr>
+          <w:rFonts w:ascii="Arial" w:hAnsi="Arial" w:cs="Arial"/>
+        </w:rPr>
+        <w:t>výsledků</w:t>
+      </w:r>
+      <w:proofErr w:type="spellEnd"/>
+      <w:r>
+        <w:rPr>
+          <w:rFonts w:ascii="Arial" w:hAnsi="Arial" w:cs="Arial"/>
+        </w:rPr>
+        <w:t xml:space="preserve"> student </w:t>
+      </w:r>
+      <w:proofErr w:type="spellStart"/>
+      <w:r>
+        <w:rPr>
+          <w:rFonts w:ascii="Arial" w:hAnsi="Arial" w:cs="Arial"/>
+        </w:rPr>
+        <w:t>navrhne</w:t>
+      </w:r>
+      <w:proofErr w:type="spellEnd"/>
+      <w:r>
+        <w:rPr>
+          <w:rFonts w:ascii="Arial" w:hAnsi="Arial" w:cs="Arial"/>
+        </w:rPr>
+        <w:t xml:space="preserve"> </w:t>
+      </w:r>
+      <w:proofErr w:type="spellStart"/>
+      <w:r>
+        <w:rPr>
+          <w:rFonts w:ascii="Arial" w:hAnsi="Arial" w:cs="Arial"/>
+        </w:rPr>
+        <w:t>optimální</w:t>
+      </w:r>
+      <w:proofErr w:type="spellEnd"/>
+      <w:r>
+        <w:rPr>
+          <w:rFonts w:ascii="Arial" w:hAnsi="Arial" w:cs="Arial"/>
+        </w:rPr>
+        <w:t xml:space="preserve"> </w:t>
+      </w:r>
+      <w:proofErr w:type="spellStart"/>
+      <w:r>
+        <w:rPr>
+          <w:rFonts w:ascii="Arial" w:hAnsi="Arial" w:cs="Arial"/>
+        </w:rPr>
+        <w:t>řešení</w:t>
+      </w:r>
+      <w:proofErr w:type="spellEnd"/>
+      <w:r>
+        <w:rPr>
+          <w:rFonts w:ascii="Arial" w:hAnsi="Arial" w:cs="Arial"/>
+        </w:rPr>
+        <w:t xml:space="preserve"> pro </w:t>
+      </w:r>
+      <w:proofErr w:type="spellStart"/>
+      <w:r>
+        <w:rPr>
+          <w:rFonts w:ascii="Arial" w:hAnsi="Arial" w:cs="Arial"/>
+        </w:rPr>
+        <w:t>vybudování</w:t>
+      </w:r>
+      <w:proofErr w:type="spellEnd"/>
+      <w:r>
+        <w:rPr>
+          <w:rFonts w:ascii="Arial" w:hAnsi="Arial" w:cs="Arial"/>
+        </w:rPr>
+        <w:t xml:space="preserve"> </w:t>
+      </w:r>
+      <w:proofErr w:type="spellStart"/>
+      <w:r>
+        <w:rPr>
+          <w:rFonts w:ascii="Arial" w:hAnsi="Arial" w:cs="Arial"/>
+        </w:rPr>
+        <w:t>efektivního</w:t>
+      </w:r>
+      <w:proofErr w:type="spellEnd"/>
+      <w:r>
+        <w:rPr>
+          <w:rFonts w:ascii="Arial" w:hAnsi="Arial" w:cs="Arial"/>
+        </w:rPr>
+        <w:t xml:space="preserve"> a </w:t>
+      </w:r>
+      <w:proofErr w:type="spellStart"/>
+      <w:r>
+        <w:rPr>
+          <w:rFonts w:ascii="Arial" w:hAnsi="Arial" w:cs="Arial"/>
+        </w:rPr>
+        <w:t>bezpečného</w:t>
+      </w:r>
+      <w:proofErr w:type="spellEnd"/>
+      <w:r>
+        <w:rPr>
+          <w:rFonts w:ascii="Arial" w:hAnsi="Arial" w:cs="Arial"/>
+        </w:rPr>
+        <w:t xml:space="preserve"> </w:t>
+      </w:r>
+      <w:proofErr w:type="spellStart"/>
+      <w:r>
+        <w:rPr>
+          <w:rFonts w:ascii="Arial" w:hAnsi="Arial" w:cs="Arial"/>
+        </w:rPr>
+        <w:t>firewallu</w:t>
+      </w:r>
+      <w:proofErr w:type="spellEnd"/>
+      <w:r>
+        <w:rPr>
+          <w:rFonts w:ascii="Arial" w:hAnsi="Arial" w:cs="Arial"/>
+        </w:rPr>
+        <w:t xml:space="preserve"> a </w:t>
+      </w:r>
+      <w:proofErr w:type="spellStart"/>
+      <w:r>
+        <w:rPr>
+          <w:rFonts w:ascii="Arial" w:hAnsi="Arial" w:cs="Arial"/>
+        </w:rPr>
+        <w:t>systému</w:t>
+      </w:r>
+      <w:proofErr w:type="spellEnd"/>
+      <w:r>
+        <w:rPr>
+          <w:rFonts w:ascii="Arial" w:hAnsi="Arial" w:cs="Arial"/>
+        </w:rPr>
+        <w:t xml:space="preserve"> NDR. </w:t>
+      </w:r>
+      <w:proofErr w:type="spellStart"/>
+      <w:r>
+        <w:rPr>
+          <w:rFonts w:ascii="Arial" w:hAnsi="Arial" w:cs="Arial"/>
+        </w:rPr>
+        <w:t>Výsledkem</w:t>
+      </w:r>
+      <w:proofErr w:type="spellEnd"/>
+      <w:r>
+        <w:rPr>
+          <w:rFonts w:ascii="Arial" w:hAnsi="Arial" w:cs="Arial"/>
+        </w:rPr>
+        <w:t xml:space="preserve"> </w:t>
+      </w:r>
+      <w:proofErr w:type="spellStart"/>
+      <w:r>
+        <w:rPr>
+          <w:rFonts w:ascii="Arial" w:hAnsi="Arial" w:cs="Arial"/>
+        </w:rPr>
+        <w:t>bude</w:t>
+      </w:r>
+      <w:proofErr w:type="spellEnd"/>
+      <w:r>
+        <w:rPr>
+          <w:rFonts w:ascii="Arial" w:hAnsi="Arial" w:cs="Arial"/>
+        </w:rPr>
+        <w:t xml:space="preserve"> </w:t>
+      </w:r>
+      <w:proofErr w:type="spellStart"/>
+      <w:r>
+        <w:rPr>
+          <w:rFonts w:ascii="Arial" w:hAnsi="Arial" w:cs="Arial"/>
+        </w:rPr>
+        <w:t>konkrétní</w:t>
+      </w:r>
+      <w:proofErr w:type="spellEnd"/>
+      <w:r>
+        <w:rPr>
+          <w:rFonts w:ascii="Arial" w:hAnsi="Arial" w:cs="Arial"/>
+        </w:rPr>
+        <w:t xml:space="preserve"> </w:t>
+      </w:r>
+      <w:proofErr w:type="spellStart"/>
+      <w:r>
+        <w:rPr>
+          <w:rFonts w:ascii="Arial" w:hAnsi="Arial" w:cs="Arial"/>
+        </w:rPr>
+        <w:t>doporučení</w:t>
+      </w:r>
+      <w:proofErr w:type="spellEnd"/>
+      <w:r>
+        <w:rPr>
+          <w:rFonts w:ascii="Arial" w:hAnsi="Arial" w:cs="Arial"/>
+        </w:rPr>
+        <w:t xml:space="preserve"> pro </w:t>
+      </w:r>
+      <w:proofErr w:type="spellStart"/>
+      <w:r>
+        <w:rPr>
+          <w:rFonts w:ascii="Arial" w:hAnsi="Arial" w:cs="Arial"/>
+        </w:rPr>
+        <w:t>implementaci</w:t>
+      </w:r>
+      <w:proofErr w:type="spellEnd"/>
+      <w:r>
+        <w:rPr>
+          <w:rFonts w:ascii="Arial" w:hAnsi="Arial" w:cs="Arial"/>
+        </w:rPr>
+        <w:t xml:space="preserve"> </w:t>
+      </w:r>
+      <w:proofErr w:type="spellStart"/>
+      <w:r>
+        <w:rPr>
+          <w:rFonts w:ascii="Arial" w:hAnsi="Arial" w:cs="Arial"/>
+        </w:rPr>
+        <w:t>těchto</w:t>
+      </w:r>
+      <w:proofErr w:type="spellEnd"/>
+      <w:r>
+        <w:rPr>
+          <w:rFonts w:ascii="Arial" w:hAnsi="Arial" w:cs="Arial"/>
+        </w:rPr>
+        <w:t xml:space="preserve"> </w:t>
+      </w:r>
+      <w:proofErr w:type="spellStart"/>
+      <w:r>
+        <w:rPr>
+          <w:rFonts w:ascii="Arial" w:hAnsi="Arial" w:cs="Arial"/>
+        </w:rPr>
+        <w:t>řešení</w:t>
+      </w:r>
+      <w:proofErr w:type="spellEnd"/>
+      <w:r>
+        <w:rPr>
+          <w:rFonts w:ascii="Arial" w:hAnsi="Arial" w:cs="Arial"/>
+        </w:rPr>
+        <w:t xml:space="preserve"> v </w:t>
+      </w:r>
+      <w:proofErr w:type="spellStart"/>
+      <w:r>
+        <w:rPr>
+          <w:rFonts w:ascii="Arial" w:hAnsi="Arial" w:cs="Arial"/>
+        </w:rPr>
+        <w:t>praxi</w:t>
+      </w:r>
+      <w:proofErr w:type="spellEnd"/>
+      <w:r>
+        <w:rPr>
+          <w:rFonts w:ascii="Arial" w:hAnsi="Arial" w:cs="Arial"/>
+        </w:rPr>
+        <w:t>.</w:t>
       </w:r>
     </w:p>
     <w:p>
@@ -493,6 +1219,184 @@
           <w:sz w:val="24"/>
         </w:rPr>
       </w:pPr>
+      <w:r>
+        <w:rPr>
+          <w:sz w:val="24"/>
+        </w:rPr>
+        <w:t>MARTINÁSEK, Zdeněk. Bezpečnost ICT 2. Přednáška: Problematika logování, systémy IDS a IPS. Brno: Vysoké učení technické v Brně, 2022.</w:t>
+      </w:r>
+    </w:p>
+    <w:p>
+      <w:pPr>
+        <w:pStyle w:val="Zkladntext"/>
+        <w:spacing w:before="6"/>
+        <w:rPr>
+          <w:sz w:val="24"/>
+        </w:rPr>
+      </w:pPr>
+      <w:r>
+        <w:rPr>
+          <w:sz w:val="24"/>
+        </w:rPr>
+        <w:t xml:space="preserve">SPAM Titan. Network </w:t>
+      </w:r>
+      <w:proofErr w:type="spellStart"/>
+      <w:r>
+        <w:rPr>
+          <w:sz w:val="24"/>
+        </w:rPr>
+        <w:t>Segmentation</w:t>
+      </w:r>
+      <w:proofErr w:type="spellEnd"/>
+      <w:r>
+        <w:rPr>
+          <w:sz w:val="24"/>
+        </w:rPr>
+        <w:t xml:space="preserve"> Best </w:t>
+      </w:r>
+      <w:proofErr w:type="spellStart"/>
+      <w:r>
+        <w:rPr>
+          <w:sz w:val="24"/>
+        </w:rPr>
+        <w:t>Practices</w:t>
+      </w:r>
+      <w:proofErr w:type="spellEnd"/>
+      <w:r>
+        <w:rPr>
+          <w:sz w:val="24"/>
+        </w:rPr>
+        <w:t xml:space="preserve"> to </w:t>
+      </w:r>
+      <w:proofErr w:type="spellStart"/>
+      <w:r>
+        <w:rPr>
+          <w:sz w:val="24"/>
+        </w:rPr>
+        <w:t>Improve</w:t>
+      </w:r>
+      <w:proofErr w:type="spellEnd"/>
+      <w:r>
+        <w:rPr>
+          <w:sz w:val="24"/>
+        </w:rPr>
+        <w:t xml:space="preserve"> </w:t>
+      </w:r>
+      <w:proofErr w:type="spellStart"/>
+      <w:r>
+        <w:rPr>
+          <w:sz w:val="24"/>
+        </w:rPr>
+        <w:t>Security</w:t>
+      </w:r>
+      <w:proofErr w:type="spellEnd"/>
+      <w:r>
+        <w:rPr>
+          <w:sz w:val="24"/>
+        </w:rPr>
+        <w:t>. [online] [cit. 23. 10. 2022]. Dostupné z: https://www.spamtitan.com/web-filtering/network-segmentation-best-practices/.</w:t>
+      </w:r>
+    </w:p>
+    <w:p>
+      <w:pPr>
+        <w:pStyle w:val="Zkladntext"/>
+        <w:spacing w:before="6"/>
+        <w:rPr>
+          <w:sz w:val="24"/>
+        </w:rPr>
+      </w:pPr>
+      <w:r>
+        <w:rPr>
+          <w:sz w:val="24"/>
+        </w:rPr>
+        <w:t xml:space="preserve">ALDEN, Alexis. Network </w:t>
+      </w:r>
+      <w:proofErr w:type="spellStart"/>
+      <w:r>
+        <w:rPr>
+          <w:sz w:val="24"/>
+        </w:rPr>
+        <w:t>Segmentation</w:t>
+      </w:r>
+      <w:proofErr w:type="spellEnd"/>
+      <w:r>
+        <w:rPr>
+          <w:sz w:val="24"/>
+        </w:rPr>
+        <w:t xml:space="preserve"> Best </w:t>
+      </w:r>
+      <w:proofErr w:type="spellStart"/>
+      <w:r>
+        <w:rPr>
+          <w:sz w:val="24"/>
+        </w:rPr>
+        <w:t>Practices</w:t>
+      </w:r>
+      <w:proofErr w:type="spellEnd"/>
+      <w:r>
+        <w:rPr>
+          <w:sz w:val="24"/>
+        </w:rPr>
+        <w:t>. [online] [cit. 23. 10. 2022]. Dostupné z: https://www.dodbuzz.com/network-segmentation-security-best-practices/.</w:t>
+      </w:r>
+    </w:p>
+    <w:p>
+      <w:pPr>
+        <w:pStyle w:val="Zkladntext"/>
+        <w:spacing w:before="6"/>
+        <w:rPr>
+          <w:sz w:val="24"/>
+        </w:rPr>
+      </w:pPr>
+      <w:r>
+        <w:rPr>
+          <w:sz w:val="24"/>
+        </w:rPr>
+        <w:t>ESET. Co je firewall? [online] [cit. 20. 10. 2022]. Dostupné z: https://www.eset.com/cz/firewall/.</w:t>
+      </w:r>
+    </w:p>
+    <w:p>
+      <w:pPr>
+        <w:pStyle w:val="Zkladntext"/>
+        <w:spacing w:before="6"/>
+        <w:rPr>
+          <w:sz w:val="24"/>
+        </w:rPr>
+      </w:pPr>
+      <w:r>
+        <w:rPr>
+          <w:sz w:val="24"/>
+        </w:rPr>
+        <w:t xml:space="preserve">BOUŠKA, Petr. VLAN – </w:t>
+      </w:r>
+      <w:proofErr w:type="spellStart"/>
+      <w:r>
+        <w:rPr>
+          <w:sz w:val="24"/>
+        </w:rPr>
+        <w:t>Virtual</w:t>
+      </w:r>
+      <w:proofErr w:type="spellEnd"/>
+      <w:r>
+        <w:rPr>
+          <w:sz w:val="24"/>
+        </w:rPr>
+        <w:t xml:space="preserve"> </w:t>
+      </w:r>
+      <w:proofErr w:type="spellStart"/>
+      <w:r>
+        <w:rPr>
+          <w:sz w:val="24"/>
+        </w:rPr>
+        <w:t>Local</w:t>
+      </w:r>
+      <w:proofErr w:type="spellEnd"/>
+      <w:r>
+        <w:rPr>
+          <w:sz w:val="24"/>
+        </w:rPr>
+        <w:t xml:space="preserve"> Area Network. [online] [cit. 18. 10. 2022]. Dostupné z: https://www.samuraj-cz.com/clanek/vlan-virtual-local-area-network/.</w:t>
+      </w:r>
     </w:p>
     <w:p>
       <w:pPr>
@@ -911,7 +1815,21 @@
         <w:rPr>
           <w:w w:val="105"/>
         </w:rPr>
-        <w:t>vedoucí / zástupce ved. katedr</w:t>
+        <w:t xml:space="preserve">vedoucí / zástupce </w:t>
+      </w:r>
+      <w:proofErr w:type="spellStart"/>
+      <w:r>
+        <w:rPr>
+          <w:w w:val="105"/>
+        </w:rPr>
+        <w:t>ved</w:t>
+      </w:r>
+      <w:proofErr w:type="spellEnd"/>
+      <w:r>
+        <w:rPr>
+          <w:w w:val="105"/>
+        </w:rPr>
+        <w:t>. katedr</w:t>
       </w:r>
       <w:r>
         <w:rPr>

</xml_diff>